<commit_message>
report for lab 2
</commit_message>
<xml_diff>
--- a/Lab2/report.docx
+++ b/Lab2/report.docx
@@ -46,10 +46,7 @@
       </w:r>
       <w:proofErr w:type="spellEnd"/>
       <w:r>
-        <w:t xml:space="preserve"> </w:t>
-      </w:r>
-      <w:r>
-        <w:t>два</w:t>
+        <w:t xml:space="preserve"> два</w:t>
       </w:r>
       <w:r>
         <w:t xml:space="preserve"> </w:t>
@@ -91,10 +88,7 @@
       </w:r>
       <w:proofErr w:type="gramEnd"/>
       <w:r>
-        <w:t>.</w:t>
-      </w:r>
-      <w:r>
-        <w:t xml:space="preserve"> </w:t>
+        <w:t xml:space="preserve">. </w:t>
       </w:r>
     </w:p>
     <w:p>
@@ -805,13 +799,7 @@
         <w:rPr>
           <w:lang w:val="uk-UA"/>
         </w:rPr>
-        <w:t xml:space="preserve">– </w:t>
-      </w:r>
-      <w:r>
-        <w:rPr>
-          <w:lang w:val="uk-UA"/>
-        </w:rPr>
-        <w:t>«</w:t>
+        <w:t>– «</w:t>
       </w:r>
       <w:r>
         <w:rPr>
@@ -824,17 +812,8 @@
         <w:rPr>
           <w:i/>
         </w:rPr>
-        <w:t>-</w:t>
-      </w:r>
-      <w:proofErr w:type="spellStart"/>
-      <w:r>
-        <w:rPr>
-          <w:i/>
-          <w:lang w:val="ru-RU"/>
-        </w:rPr>
-        <w:t>слово</w:t>
-      </w:r>
-      <w:proofErr w:type="spellEnd"/>
+        <w:t>-слово</w:t>
+      </w:r>
       <w:r>
         <w:rPr>
           <w:i/>
@@ -1256,17 +1235,8 @@
         <w:rPr>
           <w:i/>
         </w:rPr>
-        <w:t>-</w:t>
-      </w:r>
-      <w:proofErr w:type="spellStart"/>
-      <w:r>
-        <w:rPr>
-          <w:i/>
-          <w:lang w:val="ru-RU"/>
-        </w:rPr>
-        <w:t>слово</w:t>
-      </w:r>
-      <w:proofErr w:type="spellEnd"/>
+        <w:t>-слово</w:t>
+      </w:r>
       <w:r>
         <w:rPr>
           <w:i/>
@@ -1373,13 +1343,7 @@
         <w:rPr>
           <w:lang w:val="uk-UA"/>
         </w:rPr>
-        <w:t xml:space="preserve">Якщо ми пройшлися по масиву з кроку 3 до кінця і так і не натрапили на читабельний текст, переходимо на крок 1 і підбираємо нове </w:t>
-      </w:r>
-      <w:r>
-        <w:rPr>
-          <w:lang w:val="uk-UA"/>
-        </w:rPr>
-        <w:t>«</w:t>
+        <w:t>Якщо ми пройшлися по масиву з кроку 3 до кінця і так і не натрапили на читабельний текст, переходимо на крок 1 і підбираємо нове «</w:t>
       </w:r>
       <w:r>
         <w:rPr>
@@ -1392,17 +1356,8 @@
         <w:rPr>
           <w:i/>
         </w:rPr>
-        <w:t>-</w:t>
-      </w:r>
-      <w:proofErr w:type="spellStart"/>
-      <w:r>
-        <w:rPr>
-          <w:i/>
-          <w:lang w:val="ru-RU"/>
-        </w:rPr>
-        <w:t>слово</w:t>
-      </w:r>
-      <w:proofErr w:type="spellEnd"/>
+        <w:t>-слово</w:t>
+      </w:r>
       <w:r>
         <w:rPr>
           <w:i/>
@@ -1544,9 +1499,6 @@
         <w:spacing w:after="0"/>
         <w:ind w:firstLine="708"/>
         <w:jc w:val="both"/>
-        <w:rPr>
-          <w:lang w:val="uk-UA"/>
-        </w:rPr>
       </w:pPr>
       <w:r>
         <w:rPr>
@@ -1664,18 +1616,1085 @@
         </w:rPr>
         <w:t>»</w:t>
       </w:r>
+      <w:r>
+        <w:rPr>
+          <w:lang w:val="uk-UA"/>
+        </w:rPr>
+        <w:t xml:space="preserve"> частину тим же методом.</w:t>
+      </w:r>
+    </w:p>
+    <w:p>
+      <w:pPr>
+        <w:spacing w:after="0"/>
+        <w:ind w:firstLine="708"/>
+        <w:jc w:val="both"/>
+      </w:pPr>
+    </w:p>
+    <w:p>
+      <w:pPr>
+        <w:spacing w:after="0"/>
+        <w:ind w:firstLine="708"/>
+        <w:jc w:val="both"/>
+        <w:rPr>
+          <w:u w:val="single"/>
+          <w:lang w:val="uk-UA"/>
+        </w:rPr>
+      </w:pPr>
+      <w:r>
+        <w:rPr>
+          <w:u w:val="single"/>
+          <w:lang w:val="uk-UA"/>
+        </w:rPr>
+        <w:t>Приклад:</w:t>
+      </w:r>
+    </w:p>
+    <w:p>
+      <w:pPr>
+        <w:spacing w:after="0"/>
+        <w:ind w:firstLine="708"/>
+        <w:jc w:val="both"/>
+      </w:pPr>
+      <w:r>
+        <w:rPr>
+          <w:lang w:val="uk-UA"/>
+        </w:rPr>
+        <w:t>Нехай маємо 2 повідомлення зашифровані одним і тим самим ключем</w:t>
+      </w:r>
+      <w:r>
+        <w:t xml:space="preserve"> </w:t>
+      </w:r>
+      <w:r>
+        <w:rPr>
+          <w:lang w:val="uk-UA"/>
+        </w:rPr>
+        <w:t>без використання солі</w:t>
+      </w:r>
+      <w:r>
+        <w:rPr>
+          <w:lang w:val="uk-UA"/>
+        </w:rPr>
+        <w:t>.</w:t>
+      </w:r>
+    </w:p>
+    <w:p>
+      <w:pPr>
+        <w:spacing w:after="0"/>
+        <w:rPr>
+          <w:lang w:val="en-US"/>
+        </w:rPr>
+      </w:pPr>
+      <w:r>
+        <w:rPr>
+          <w:noProof/>
+          <w:lang w:eastAsia="ru-RU"/>
+        </w:rPr>
+        <w:drawing>
+          <wp:inline distT="0" distB="0" distL="0" distR="0">
+            <wp:extent cx="6837680" cy="1953624"/>
+            <wp:effectExtent l="0" t="0" r="1270" b="8890"/>
+            <wp:docPr id="2" name="Рисунок 2"/>
+            <wp:cNvGraphicFramePr>
+              <a:graphicFrameLocks xmlns:a="http://schemas.openxmlformats.org/drawingml/2006/main" noChangeAspect="1"/>
+            </wp:cNvGraphicFramePr>
+            <a:graphic xmlns:a="http://schemas.openxmlformats.org/drawingml/2006/main">
+              <a:graphicData uri="http://schemas.openxmlformats.org/drawingml/2006/picture">
+                <pic:pic xmlns:pic="http://schemas.openxmlformats.org/drawingml/2006/picture">
+                  <pic:nvPicPr>
+                    <pic:cNvPr id="0" name="Picture 2"/>
+                    <pic:cNvPicPr>
+                      <a:picLocks noChangeAspect="1" noChangeArrowheads="1"/>
+                    </pic:cNvPicPr>
+                  </pic:nvPicPr>
+                  <pic:blipFill>
+                    <a:blip r:embed="rId8">
+                      <a:extLst>
+                        <a:ext uri="{28A0092B-C50C-407E-A947-70E740481C1C}">
+                          <a14:useLocalDpi xmlns:a14="http://schemas.microsoft.com/office/drawing/2010/main" val="0"/>
+                        </a:ext>
+                      </a:extLst>
+                    </a:blip>
+                    <a:srcRect/>
+                    <a:stretch>
+                      <a:fillRect/>
+                    </a:stretch>
+                  </pic:blipFill>
+                  <pic:spPr bwMode="auto">
+                    <a:xfrm>
+                      <a:off x="0" y="0"/>
+                      <a:ext cx="6840204" cy="1954345"/>
+                    </a:xfrm>
+                    <a:prstGeom prst="rect">
+                      <a:avLst/>
+                    </a:prstGeom>
+                    <a:noFill/>
+                    <a:ln>
+                      <a:noFill/>
+                    </a:ln>
+                  </pic:spPr>
+                </pic:pic>
+              </a:graphicData>
+            </a:graphic>
+          </wp:inline>
+        </w:drawing>
+      </w:r>
+    </w:p>
+    <w:p>
+      <w:pPr>
+        <w:spacing w:after="0"/>
+        <w:rPr>
+          <w:lang w:val="en-US"/>
+        </w:rPr>
+      </w:pPr>
+      <w:r>
+        <w:rPr>
+          <w:lang w:val="en-US"/>
+        </w:rPr>
+        <w:tab/>
+      </w:r>
+      <w:r>
+        <w:rPr>
+          <w:lang w:val="uk-UA"/>
+        </w:rPr>
+        <w:t>Виконуємо</w:t>
+      </w:r>
+      <w:r>
+        <w:rPr>
+          <w:lang w:val="uk-UA"/>
+        </w:rPr>
+        <w:t xml:space="preserve"> операцію</w:t>
+      </w:r>
+      <w:r>
+        <w:rPr>
+          <w:lang w:val="uk-UA"/>
+        </w:rPr>
+        <w:t xml:space="preserve"> </w:t>
+      </w:r>
+      <w:proofErr w:type="spellStart"/>
+      <w:r>
+        <w:rPr>
+          <w:b/>
+          <w:i/>
+          <w:lang w:val="en-US"/>
+        </w:rPr>
+        <w:t>xor</w:t>
+      </w:r>
+      <w:proofErr w:type="spellEnd"/>
+      <w:r>
+        <w:rPr>
+          <w:lang w:val="en-US"/>
+        </w:rPr>
+        <w:t xml:space="preserve"> </w:t>
+      </w:r>
+      <w:r>
+        <w:rPr>
+          <w:lang w:val="uk-UA"/>
+        </w:rPr>
+        <w:t xml:space="preserve">над </w:t>
+      </w:r>
+      <w:r>
+        <w:rPr>
+          <w:i/>
+          <w:color w:val="0070C0"/>
+          <w:lang w:val="uk-UA"/>
+        </w:rPr>
+        <w:t>message1Enc</w:t>
+      </w:r>
+      <w:r>
+        <w:rPr>
+          <w:lang w:val="uk-UA"/>
+        </w:rPr>
+        <w:t xml:space="preserve"> і </w:t>
+      </w:r>
+      <w:r>
+        <w:rPr>
+          <w:i/>
+          <w:color w:val="0070C0"/>
+          <w:lang w:val="uk-UA"/>
+        </w:rPr>
+        <w:t>message2Enc</w:t>
+      </w:r>
+      <w:r>
+        <w:rPr>
+          <w:i/>
+          <w:color w:val="0070C0"/>
+          <w:lang w:val="uk-UA"/>
+        </w:rPr>
+        <w:t xml:space="preserve"> </w:t>
+      </w:r>
+      <w:r>
+        <w:rPr>
+          <w:lang w:val="uk-UA"/>
+        </w:rPr>
+        <w:t>.</w:t>
+      </w:r>
+      <w:r>
+        <w:rPr>
+          <w:lang w:val="uk-UA"/>
+        </w:rPr>
+        <w:br/>
+      </w:r>
+      <w:r>
+        <w:rPr>
+          <w:noProof/>
+          <w:lang w:eastAsia="ru-RU"/>
+        </w:rPr>
+        <w:drawing>
+          <wp:inline distT="0" distB="0" distL="0" distR="0">
+            <wp:extent cx="3515360" cy="274320"/>
+            <wp:effectExtent l="0" t="0" r="8890" b="0"/>
+            <wp:docPr id="3" name="Рисунок 3"/>
+            <wp:cNvGraphicFramePr>
+              <a:graphicFrameLocks xmlns:a="http://schemas.openxmlformats.org/drawingml/2006/main" noChangeAspect="1"/>
+            </wp:cNvGraphicFramePr>
+            <a:graphic xmlns:a="http://schemas.openxmlformats.org/drawingml/2006/main">
+              <a:graphicData uri="http://schemas.openxmlformats.org/drawingml/2006/picture">
+                <pic:pic xmlns:pic="http://schemas.openxmlformats.org/drawingml/2006/picture">
+                  <pic:nvPicPr>
+                    <pic:cNvPr id="0" name="Picture 3"/>
+                    <pic:cNvPicPr>
+                      <a:picLocks noChangeAspect="1" noChangeArrowheads="1"/>
+                    </pic:cNvPicPr>
+                  </pic:nvPicPr>
+                  <pic:blipFill>
+                    <a:blip r:embed="rId9">
+                      <a:extLst>
+                        <a:ext uri="{28A0092B-C50C-407E-A947-70E740481C1C}">
+                          <a14:useLocalDpi xmlns:a14="http://schemas.microsoft.com/office/drawing/2010/main" val="0"/>
+                        </a:ext>
+                      </a:extLst>
+                    </a:blip>
+                    <a:srcRect/>
+                    <a:stretch>
+                      <a:fillRect/>
+                    </a:stretch>
+                  </pic:blipFill>
+                  <pic:spPr bwMode="auto">
+                    <a:xfrm>
+                      <a:off x="0" y="0"/>
+                      <a:ext cx="3515360" cy="274320"/>
+                    </a:xfrm>
+                    <a:prstGeom prst="rect">
+                      <a:avLst/>
+                    </a:prstGeom>
+                    <a:noFill/>
+                    <a:ln>
+                      <a:noFill/>
+                    </a:ln>
+                  </pic:spPr>
+                </pic:pic>
+              </a:graphicData>
+            </a:graphic>
+          </wp:inline>
+        </w:drawing>
+      </w:r>
+      <w:r>
+        <w:rPr>
+          <w:lang w:val="uk-UA"/>
+        </w:rPr>
+        <w:br/>
+      </w:r>
+    </w:p>
+    <w:p>
+      <w:pPr>
+        <w:spacing w:after="0"/>
+        <w:rPr>
+          <w:lang w:val="ru-RU"/>
+        </w:rPr>
+      </w:pPr>
+      <w:r>
+        <w:rPr>
+          <w:lang w:val="en-US"/>
+        </w:rPr>
+        <w:lastRenderedPageBreak/>
+        <w:tab/>
+      </w:r>
+    </w:p>
+    <w:p>
+      <w:pPr>
+        <w:spacing w:after="0"/>
+        <w:ind w:firstLine="708"/>
+        <w:jc w:val="both"/>
+        <w:rPr>
+          <w:lang w:val="en-US"/>
+        </w:rPr>
+      </w:pPr>
+      <w:proofErr w:type="spellStart"/>
+      <w:r>
+        <w:rPr>
+          <w:lang w:val="ru-RU"/>
+        </w:rPr>
+        <w:t>Беремо</w:t>
+      </w:r>
+      <w:proofErr w:type="spellEnd"/>
+      <w:r>
+        <w:rPr>
+          <w:lang w:val="ru-RU"/>
+        </w:rPr>
+        <w:t xml:space="preserve"> </w:t>
+      </w:r>
+      <w:proofErr w:type="spellStart"/>
+      <w:r>
+        <w:rPr>
+          <w:lang w:val="ru-RU"/>
+        </w:rPr>
+        <w:t>найб</w:t>
+      </w:r>
+      <w:r>
+        <w:rPr>
+          <w:lang w:val="uk-UA"/>
+        </w:rPr>
+        <w:t>ільш</w:t>
+      </w:r>
+      <w:proofErr w:type="spellEnd"/>
+      <w:r>
+        <w:rPr>
+          <w:lang w:val="uk-UA"/>
+        </w:rPr>
+        <w:t xml:space="preserve"> поширене в англійській мові слово </w:t>
+      </w:r>
+      <w:r>
+        <w:rPr>
+          <w:i/>
+          <w:color w:val="FF0000"/>
+          <w:lang w:val="uk-UA"/>
+        </w:rPr>
+        <w:t>"</w:t>
+      </w:r>
+      <w:proofErr w:type="spellStart"/>
+      <w:r>
+        <w:rPr>
+          <w:i/>
+          <w:color w:val="FF0000"/>
+          <w:lang w:val="uk-UA"/>
+        </w:rPr>
+        <w:t>the</w:t>
+      </w:r>
+      <w:proofErr w:type="spellEnd"/>
+      <w:r>
+        <w:rPr>
+          <w:i/>
+          <w:color w:val="FF0000"/>
+          <w:lang w:val="uk-UA"/>
+        </w:rPr>
+        <w:t>"</w:t>
+      </w:r>
+      <w:r>
+        <w:rPr>
+          <w:i/>
+          <w:color w:val="FF0000"/>
+          <w:lang w:val="uk-UA"/>
+        </w:rPr>
+        <w:t xml:space="preserve"> </w:t>
+      </w:r>
+      <w:r>
+        <w:rPr>
+          <w:lang w:val="uk-UA"/>
+        </w:rPr>
+        <w:t xml:space="preserve">. Воно буде нашим першим </w:t>
+      </w:r>
+      <w:r>
+        <w:rPr>
+          <w:lang w:val="uk-UA"/>
+        </w:rPr>
+        <w:t>«</w:t>
+      </w:r>
+      <w:r>
+        <w:rPr>
+          <w:i/>
+          <w:lang w:val="en-US"/>
+        </w:rPr>
+        <w:t>crib</w:t>
+      </w:r>
+      <w:r>
+        <w:rPr>
+          <w:i/>
+        </w:rPr>
+        <w:t>-слово</w:t>
+      </w:r>
+      <w:r>
+        <w:rPr>
+          <w:i/>
+          <w:lang w:val="uk-UA"/>
+        </w:rPr>
+        <w:t>м</w:t>
+      </w:r>
+      <w:r>
+        <w:rPr>
+          <w:i/>
+          <w:lang w:val="uk-UA"/>
+        </w:rPr>
+        <w:t>»</w:t>
+      </w:r>
+      <w:r>
+        <w:rPr>
+          <w:lang w:val="uk-UA"/>
+        </w:rPr>
+        <w:t>.</w:t>
+      </w:r>
+      <w:r>
+        <w:rPr>
+          <w:i/>
+          <w:color w:val="FF0000"/>
+          <w:lang w:val="uk-UA"/>
+        </w:rPr>
+        <w:t xml:space="preserve"> </w:t>
+      </w:r>
+      <w:r>
+        <w:rPr>
+          <w:lang w:val="uk-UA"/>
+        </w:rPr>
+        <w:t xml:space="preserve">Виконуємо </w:t>
+      </w:r>
+      <w:proofErr w:type="spellStart"/>
+      <w:r>
+        <w:rPr>
+          <w:b/>
+          <w:i/>
+          <w:lang w:val="en-US"/>
+        </w:rPr>
+        <w:t>xor</w:t>
+      </w:r>
+      <w:proofErr w:type="spellEnd"/>
+      <w:r>
+        <w:rPr>
+          <w:lang w:val="uk-UA"/>
+        </w:rPr>
+        <w:t xml:space="preserve"> </w:t>
+      </w:r>
+      <w:r>
+        <w:rPr>
+          <w:lang w:val="uk-UA"/>
+        </w:rPr>
+        <w:t>над</w:t>
+      </w:r>
+      <w:r>
+        <w:rPr>
+          <w:lang w:val="uk-UA"/>
+        </w:rPr>
+        <w:t xml:space="preserve"> </w:t>
+      </w:r>
+      <w:r>
+        <w:rPr>
+          <w:i/>
+          <w:color w:val="FF0000"/>
+          <w:lang w:val="uk-UA"/>
+        </w:rPr>
+        <w:t>"</w:t>
+      </w:r>
+      <w:proofErr w:type="spellStart"/>
+      <w:r>
+        <w:rPr>
+          <w:i/>
+          <w:color w:val="FF0000"/>
+          <w:lang w:val="uk-UA"/>
+        </w:rPr>
+        <w:t>the</w:t>
+      </w:r>
+      <w:proofErr w:type="spellEnd"/>
+      <w:r>
+        <w:rPr>
+          <w:i/>
+          <w:color w:val="FF0000"/>
+          <w:lang w:val="uk-UA"/>
+        </w:rPr>
+        <w:t>"</w:t>
+      </w:r>
+      <w:r>
+        <w:rPr>
+          <w:i/>
+          <w:color w:val="FF0000"/>
+          <w:lang w:val="uk-UA"/>
+        </w:rPr>
+        <w:t xml:space="preserve"> </w:t>
+      </w:r>
+      <w:r>
+        <w:rPr>
+          <w:lang w:val="uk-UA"/>
+        </w:rPr>
+        <w:t xml:space="preserve">і </w:t>
+      </w:r>
+      <w:r>
+        <w:rPr>
+          <w:i/>
+          <w:color w:val="0070C0"/>
+          <w:lang w:val="uk-UA"/>
+        </w:rPr>
+        <w:t>mes1mes2</w:t>
+      </w:r>
+      <w:r>
+        <w:rPr>
+          <w:i/>
+          <w:color w:val="0070C0"/>
+          <w:lang w:val="uk-UA"/>
+        </w:rPr>
+        <w:t xml:space="preserve"> </w:t>
+      </w:r>
+      <w:r>
+        <w:rPr>
+          <w:lang w:val="uk-UA"/>
+        </w:rPr>
+        <w:t xml:space="preserve">послідовно просуваючись по </w:t>
+      </w:r>
+      <w:r>
+        <w:rPr>
+          <w:i/>
+          <w:color w:val="0070C0"/>
+          <w:lang w:val="uk-UA"/>
+        </w:rPr>
+        <w:t>mes1mes2</w:t>
+      </w:r>
+      <w:r>
+        <w:rPr>
+          <w:i/>
+          <w:color w:val="0070C0"/>
+          <w:lang w:val="uk-UA"/>
+        </w:rPr>
+        <w:t xml:space="preserve"> </w:t>
+      </w:r>
+      <w:r>
+        <w:rPr>
+          <w:lang w:val="uk-UA"/>
+        </w:rPr>
+        <w:t xml:space="preserve">на 1 символ </w:t>
+      </w:r>
+      <w:r>
+        <w:rPr>
+          <w:lang w:val="uk-UA"/>
+        </w:rPr>
+        <w:t>та дивимося результат</w:t>
+      </w:r>
+      <w:r>
+        <w:rPr>
+          <w:lang w:val="uk-UA"/>
+        </w:rPr>
+        <w:t>. У квадратних дужках зазначена величина – кількість символів зсуву.</w:t>
+      </w:r>
+    </w:p>
+    <w:p>
+      <w:pPr>
+        <w:spacing w:after="0"/>
+        <w:jc w:val="both"/>
+        <w:rPr>
+          <w:lang w:val="uk-UA"/>
+        </w:rPr>
+      </w:pPr>
+      <w:r>
+        <w:rPr>
+          <w:noProof/>
+          <w:lang w:eastAsia="ru-RU"/>
+        </w:rPr>
+        <w:drawing>
+          <wp:inline distT="0" distB="0" distL="0" distR="0">
+            <wp:extent cx="6639560" cy="787400"/>
+            <wp:effectExtent l="0" t="0" r="8890" b="0"/>
+            <wp:docPr id="8" name="Рисунок 8"/>
+            <wp:cNvGraphicFramePr>
+              <a:graphicFrameLocks xmlns:a="http://schemas.openxmlformats.org/drawingml/2006/main" noChangeAspect="1"/>
+            </wp:cNvGraphicFramePr>
+            <a:graphic xmlns:a="http://schemas.openxmlformats.org/drawingml/2006/main">
+              <a:graphicData uri="http://schemas.openxmlformats.org/drawingml/2006/picture">
+                <pic:pic xmlns:pic="http://schemas.openxmlformats.org/drawingml/2006/picture">
+                  <pic:nvPicPr>
+                    <pic:cNvPr id="0" name="Picture 8"/>
+                    <pic:cNvPicPr>
+                      <a:picLocks noChangeAspect="1" noChangeArrowheads="1"/>
+                    </pic:cNvPicPr>
+                  </pic:nvPicPr>
+                  <pic:blipFill>
+                    <a:blip r:embed="rId10">
+                      <a:extLst>
+                        <a:ext uri="{28A0092B-C50C-407E-A947-70E740481C1C}">
+                          <a14:useLocalDpi xmlns:a14="http://schemas.microsoft.com/office/drawing/2010/main" val="0"/>
+                        </a:ext>
+                      </a:extLst>
+                    </a:blip>
+                    <a:srcRect/>
+                    <a:stretch>
+                      <a:fillRect/>
+                    </a:stretch>
+                  </pic:blipFill>
+                  <pic:spPr bwMode="auto">
+                    <a:xfrm>
+                      <a:off x="0" y="0"/>
+                      <a:ext cx="6639560" cy="787400"/>
+                    </a:xfrm>
+                    <a:prstGeom prst="rect">
+                      <a:avLst/>
+                    </a:prstGeom>
+                    <a:noFill/>
+                    <a:ln>
+                      <a:noFill/>
+                    </a:ln>
+                  </pic:spPr>
+                </pic:pic>
+              </a:graphicData>
+            </a:graphic>
+          </wp:inline>
+        </w:drawing>
+      </w:r>
+    </w:p>
+    <w:p>
+      <w:pPr>
+        <w:spacing w:after="0"/>
+        <w:jc w:val="both"/>
+        <w:rPr>
+          <w:lang w:val="uk-UA"/>
+        </w:rPr>
+      </w:pPr>
+      <w:r>
+        <w:rPr>
+          <w:lang w:val="uk-UA"/>
+        </w:rPr>
+        <w:tab/>
+        <w:t>Отримуємо результат.</w:t>
+      </w:r>
+    </w:p>
+    <w:p>
+      <w:pPr>
+        <w:spacing w:after="0"/>
+        <w:ind w:firstLine="708"/>
+        <w:jc w:val="both"/>
+        <w:rPr>
+          <w:lang w:val="uk-UA"/>
+        </w:rPr>
+      </w:pPr>
+      <w:r>
+        <w:rPr>
+          <w:noProof/>
+          <w:lang w:eastAsia="ru-RU"/>
+        </w:rPr>
+        <w:drawing>
+          <wp:inline distT="0" distB="0" distL="0" distR="0">
+            <wp:extent cx="802640" cy="4953000"/>
+            <wp:effectExtent l="0" t="0" r="0" b="0"/>
+            <wp:docPr id="7" name="Рисунок 7"/>
+            <wp:cNvGraphicFramePr>
+              <a:graphicFrameLocks xmlns:a="http://schemas.openxmlformats.org/drawingml/2006/main" noChangeAspect="1"/>
+            </wp:cNvGraphicFramePr>
+            <a:graphic xmlns:a="http://schemas.openxmlformats.org/drawingml/2006/main">
+              <a:graphicData uri="http://schemas.openxmlformats.org/drawingml/2006/picture">
+                <pic:pic xmlns:pic="http://schemas.openxmlformats.org/drawingml/2006/picture">
+                  <pic:nvPicPr>
+                    <pic:cNvPr id="0" name="Picture 7"/>
+                    <pic:cNvPicPr>
+                      <a:picLocks noChangeAspect="1" noChangeArrowheads="1"/>
+                    </pic:cNvPicPr>
+                  </pic:nvPicPr>
+                  <pic:blipFill>
+                    <a:blip r:embed="rId11">
+                      <a:extLst>
+                        <a:ext uri="{28A0092B-C50C-407E-A947-70E740481C1C}">
+                          <a14:useLocalDpi xmlns:a14="http://schemas.microsoft.com/office/drawing/2010/main" val="0"/>
+                        </a:ext>
+                      </a:extLst>
+                    </a:blip>
+                    <a:srcRect/>
+                    <a:stretch>
+                      <a:fillRect/>
+                    </a:stretch>
+                  </pic:blipFill>
+                  <pic:spPr bwMode="auto">
+                    <a:xfrm>
+                      <a:off x="0" y="0"/>
+                      <a:ext cx="802640" cy="4953000"/>
+                    </a:xfrm>
+                    <a:prstGeom prst="rect">
+                      <a:avLst/>
+                    </a:prstGeom>
+                    <a:noFill/>
+                    <a:ln>
+                      <a:noFill/>
+                    </a:ln>
+                  </pic:spPr>
+                </pic:pic>
+              </a:graphicData>
+            </a:graphic>
+          </wp:inline>
+        </w:drawing>
+      </w:r>
+    </w:p>
+    <w:p>
+      <w:pPr>
+        <w:spacing w:after="0"/>
+        <w:ind w:firstLine="708"/>
+        <w:jc w:val="both"/>
+        <w:rPr>
+          <w:lang w:val="uk-UA"/>
+        </w:rPr>
+      </w:pPr>
+      <w:r>
+        <w:rPr>
+          <w:lang w:val="uk-UA"/>
+        </w:rPr>
+        <w:t xml:space="preserve">Бачимо, що на зсуві у 8 символів маємо буквосполучення </w:t>
+      </w:r>
+      <w:r>
+        <w:rPr>
+          <w:i/>
+          <w:color w:val="FF0000"/>
+        </w:rPr>
+        <w:t>“</w:t>
+      </w:r>
+      <w:proofErr w:type="spellStart"/>
+      <w:r>
+        <w:rPr>
+          <w:i/>
+          <w:color w:val="FF0000"/>
+          <w:lang w:val="en-US"/>
+        </w:rPr>
+        <w:t>Wel</w:t>
+      </w:r>
+      <w:proofErr w:type="spellEnd"/>
+      <w:r>
+        <w:rPr>
+          <w:i/>
+          <w:color w:val="FF0000"/>
+        </w:rPr>
+        <w:t>”</w:t>
+      </w:r>
+      <w:r>
+        <w:rPr>
+          <w:lang w:val="uk-UA"/>
+        </w:rPr>
+        <w:t xml:space="preserve">, що ймовірно може виявитися англійським словом </w:t>
+      </w:r>
+      <w:r>
+        <w:rPr>
+          <w:i/>
+          <w:color w:val="FF0000"/>
+        </w:rPr>
+        <w:t>“</w:t>
+      </w:r>
+      <w:r>
+        <w:rPr>
+          <w:i/>
+          <w:color w:val="FF0000"/>
+          <w:lang w:val="en-US"/>
+        </w:rPr>
+        <w:t>Wel</w:t>
+      </w:r>
+      <w:r>
+        <w:rPr>
+          <w:i/>
+          <w:color w:val="FF0000"/>
+          <w:lang w:val="en-US"/>
+        </w:rPr>
+        <w:t>l</w:t>
+      </w:r>
+      <w:r>
+        <w:rPr>
+          <w:i/>
+          <w:color w:val="FF0000"/>
+        </w:rPr>
+        <w:t>”</w:t>
+      </w:r>
+      <w:r>
+        <w:rPr>
+          <w:i/>
+          <w:color w:val="FF0000"/>
+        </w:rPr>
+        <w:t xml:space="preserve"> </w:t>
+      </w:r>
+      <w:r>
+        <w:t xml:space="preserve">. </w:t>
+      </w:r>
+      <w:r>
+        <w:rPr>
+          <w:lang w:val="uk-UA"/>
+        </w:rPr>
+        <w:t>Пробуємо.</w:t>
+      </w:r>
+    </w:p>
+    <w:p>
+      <w:pPr>
+        <w:spacing w:after="0"/>
+        <w:ind w:firstLine="708"/>
+        <w:jc w:val="both"/>
+        <w:rPr>
+          <w:lang w:val="en-US"/>
+        </w:rPr>
+      </w:pPr>
+      <w:r>
+        <w:rPr>
+          <w:noProof/>
+          <w:lang w:eastAsia="ru-RU"/>
+        </w:rPr>
+        <w:lastRenderedPageBreak/>
+        <w:drawing>
+          <wp:inline distT="0" distB="0" distL="0" distR="0">
+            <wp:extent cx="878840" cy="4831080"/>
+            <wp:effectExtent l="0" t="0" r="0" b="7620"/>
+            <wp:docPr id="9" name="Рисунок 9"/>
+            <wp:cNvGraphicFramePr>
+              <a:graphicFrameLocks xmlns:a="http://schemas.openxmlformats.org/drawingml/2006/main" noChangeAspect="1"/>
+            </wp:cNvGraphicFramePr>
+            <a:graphic xmlns:a="http://schemas.openxmlformats.org/drawingml/2006/main">
+              <a:graphicData uri="http://schemas.openxmlformats.org/drawingml/2006/picture">
+                <pic:pic xmlns:pic="http://schemas.openxmlformats.org/drawingml/2006/picture">
+                  <pic:nvPicPr>
+                    <pic:cNvPr id="0" name="Picture 9"/>
+                    <pic:cNvPicPr>
+                      <a:picLocks noChangeAspect="1" noChangeArrowheads="1"/>
+                    </pic:cNvPicPr>
+                  </pic:nvPicPr>
+                  <pic:blipFill>
+                    <a:blip r:embed="rId12">
+                      <a:extLst>
+                        <a:ext uri="{28A0092B-C50C-407E-A947-70E740481C1C}">
+                          <a14:useLocalDpi xmlns:a14="http://schemas.microsoft.com/office/drawing/2010/main" val="0"/>
+                        </a:ext>
+                      </a:extLst>
+                    </a:blip>
+                    <a:srcRect/>
+                    <a:stretch>
+                      <a:fillRect/>
+                    </a:stretch>
+                  </pic:blipFill>
+                  <pic:spPr bwMode="auto">
+                    <a:xfrm>
+                      <a:off x="0" y="0"/>
+                      <a:ext cx="878840" cy="4831080"/>
+                    </a:xfrm>
+                    <a:prstGeom prst="rect">
+                      <a:avLst/>
+                    </a:prstGeom>
+                    <a:noFill/>
+                    <a:ln>
+                      <a:noFill/>
+                    </a:ln>
+                  </pic:spPr>
+                </pic:pic>
+              </a:graphicData>
+            </a:graphic>
+          </wp:inline>
+        </w:drawing>
+      </w:r>
+    </w:p>
+    <w:p>
+      <w:pPr>
+        <w:spacing w:after="0"/>
+        <w:ind w:firstLine="708"/>
+        <w:jc w:val="both"/>
+        <w:rPr>
+          <w:lang w:val="uk-UA"/>
+        </w:rPr>
+      </w:pPr>
+      <w:r>
+        <w:rPr>
+          <w:lang w:val="uk-UA"/>
+        </w:rPr>
+        <w:t xml:space="preserve">Наступні </w:t>
+      </w:r>
+      <w:r>
+        <w:rPr>
+          <w:lang w:val="uk-UA"/>
+        </w:rPr>
+        <w:t>«</w:t>
+      </w:r>
+      <w:r>
+        <w:rPr>
+          <w:i/>
+          <w:lang w:val="en-US"/>
+        </w:rPr>
+        <w:t>crib</w:t>
+      </w:r>
+      <w:r>
+        <w:rPr>
+          <w:i/>
+        </w:rPr>
+        <w:t>-слов</w:t>
+      </w:r>
+      <w:r>
+        <w:rPr>
+          <w:i/>
+          <w:lang w:val="uk-UA"/>
+        </w:rPr>
+        <w:t>а</w:t>
+      </w:r>
+      <w:r>
+        <w:rPr>
+          <w:i/>
+          <w:lang w:val="uk-UA"/>
+        </w:rPr>
+        <w:t>»</w:t>
+      </w:r>
+      <w:r>
+        <w:rPr>
+          <w:i/>
+        </w:rPr>
+        <w:t xml:space="preserve"> </w:t>
+      </w:r>
+      <w:r>
+        <w:rPr>
+          <w:lang w:val="uk-UA"/>
+        </w:rPr>
+        <w:t>обираються по такому ж принципу природнім підбором. Для таких цілей зручніше використовувати готові калькулятори, посилання на які вказані вище.</w:t>
+      </w:r>
+    </w:p>
+    <w:p>
+      <w:pPr>
+        <w:spacing w:after="0"/>
+        <w:ind w:firstLine="708"/>
+        <w:jc w:val="both"/>
+      </w:pPr>
+    </w:p>
+    <w:p>
+      <w:pPr>
+        <w:spacing w:after="0"/>
+        <w:ind w:firstLine="708"/>
+      </w:pPr>
       <w:bookmarkStart w:id="0" w:name="_GoBack"/>
+      <w:r>
+        <w:rPr>
+          <w:u w:val="single"/>
+          <w:lang w:val="uk-UA"/>
+        </w:rPr>
+        <w:t>Зауваження.</w:t>
+      </w:r>
       <w:bookmarkEnd w:id="0"/>
       <w:r>
         <w:rPr>
           <w:lang w:val="uk-UA"/>
         </w:rPr>
-        <w:t xml:space="preserve"> частину тим же методом.</w:t>
-      </w:r>
+        <w:t xml:space="preserve"> </w:t>
+      </w:r>
+      <w:r>
+        <w:rPr>
+          <w:lang w:val="uk-UA"/>
+        </w:rPr>
+        <w:t xml:space="preserve">Функція </w:t>
+      </w:r>
+      <w:proofErr w:type="spellStart"/>
+      <w:r>
+        <w:rPr>
+          <w:i/>
+          <w:color w:val="E36C0A" w:themeColor="accent6" w:themeShade="BF"/>
+          <w:lang w:val="en-US"/>
+        </w:rPr>
+        <w:t>Xor</w:t>
+      </w:r>
+      <w:proofErr w:type="spellEnd"/>
+      <w:r>
+        <w:t xml:space="preserve"> </w:t>
+      </w:r>
+      <w:r>
+        <w:rPr>
+          <w:lang w:val="uk-UA"/>
+        </w:rPr>
+        <w:t>виглядає наступним чином.</w:t>
+      </w:r>
+    </w:p>
+    <w:p>
+      <w:pPr>
+        <w:spacing w:after="0"/>
+        <w:rPr>
+          <w:lang w:val="en-US"/>
+        </w:rPr>
+      </w:pPr>
+      <w:r>
+        <w:rPr>
+          <w:noProof/>
+          <w:lang w:eastAsia="ru-RU"/>
+        </w:rPr>
+        <w:drawing>
+          <wp:inline distT="0" distB="0" distL="0" distR="0" wp14:anchorId="024AAD73" wp14:editId="05ECC03D">
+            <wp:extent cx="4536440" cy="1866747"/>
+            <wp:effectExtent l="0" t="0" r="0" b="635"/>
+            <wp:docPr id="4" name="Рисунок 4"/>
+            <wp:cNvGraphicFramePr>
+              <a:graphicFrameLocks xmlns:a="http://schemas.openxmlformats.org/drawingml/2006/main" noChangeAspect="1"/>
+            </wp:cNvGraphicFramePr>
+            <a:graphic xmlns:a="http://schemas.openxmlformats.org/drawingml/2006/main">
+              <a:graphicData uri="http://schemas.openxmlformats.org/drawingml/2006/picture">
+                <pic:pic xmlns:pic="http://schemas.openxmlformats.org/drawingml/2006/picture">
+                  <pic:nvPicPr>
+                    <pic:cNvPr id="0" name="Picture 4"/>
+                    <pic:cNvPicPr>
+                      <a:picLocks noChangeAspect="1" noChangeArrowheads="1"/>
+                    </pic:cNvPicPr>
+                  </pic:nvPicPr>
+                  <pic:blipFill>
+                    <a:blip r:embed="rId13">
+                      <a:extLst>
+                        <a:ext uri="{28A0092B-C50C-407E-A947-70E740481C1C}">
+                          <a14:useLocalDpi xmlns:a14="http://schemas.microsoft.com/office/drawing/2010/main" val="0"/>
+                        </a:ext>
+                      </a:extLst>
+                    </a:blip>
+                    <a:srcRect/>
+                    <a:stretch>
+                      <a:fillRect/>
+                    </a:stretch>
+                  </pic:blipFill>
+                  <pic:spPr bwMode="auto">
+                    <a:xfrm>
+                      <a:off x="0" y="0"/>
+                      <a:ext cx="4536440" cy="1866747"/>
+                    </a:xfrm>
+                    <a:prstGeom prst="rect">
+                      <a:avLst/>
+                    </a:prstGeom>
+                    <a:noFill/>
+                    <a:ln>
+                      <a:noFill/>
+                    </a:ln>
+                  </pic:spPr>
+                </pic:pic>
+              </a:graphicData>
+            </a:graphic>
+          </wp:inline>
+        </w:drawing>
+      </w:r>
+    </w:p>
+    <w:p>
+      <w:pPr>
+        <w:spacing w:after="0"/>
+        <w:jc w:val="both"/>
+        <w:rPr>
+          <w:lang w:val="en-US"/>
+        </w:rPr>
+      </w:pPr>
+      <w:r>
+        <w:rPr>
+          <w:lang w:val="en-US"/>
+        </w:rPr>
+        <w:tab/>
+      </w:r>
+    </w:p>
+    <w:p>
+      <w:pPr>
+        <w:spacing w:after="0"/>
+        <w:jc w:val="both"/>
+        <w:rPr>
+          <w:lang w:val="uk-UA"/>
+        </w:rPr>
+      </w:pPr>
+      <w:r>
+        <w:rPr>
+          <w:lang w:val="uk-UA"/>
+        </w:rPr>
+        <w:br/>
+      </w:r>
+    </w:p>
+    <w:p>
+      <w:pPr>
+        <w:spacing w:after="0"/>
+        <w:rPr>
+          <w:lang w:val="uk-UA"/>
+        </w:rPr>
+      </w:pPr>
+    </w:p>
+    <w:p>
+      <w:pPr>
+        <w:spacing w:after="0"/>
+        <w:rPr>
+          <w:lang w:val="uk-UA"/>
+        </w:rPr>
+      </w:pPr>
     </w:p>
     <w:sectPr>
       <w:pgSz w:w="11906" w:h="16838"/>
-      <w:pgMar w:top="1134" w:right="850" w:bottom="1134" w:left="1701" w:header="708" w:footer="708" w:gutter="0"/>
+      <w:pgMar w:top="720" w:right="720" w:bottom="720" w:left="720" w:header="708" w:footer="708" w:gutter="0"/>
       <w:cols w:space="708"/>
       <w:docGrid w:linePitch="360"/>
     </w:sectPr>
@@ -2105,6 +3124,36 @@
       <w:u w:val="single"/>
     </w:rPr>
   </w:style>
+  <w:style w:type="paragraph" w:styleId="a5">
+    <w:name w:val="Balloon Text"/>
+    <w:basedOn w:val="a"/>
+    <w:link w:val="a6"/>
+    <w:uiPriority w:val="99"/>
+    <w:semiHidden/>
+    <w:unhideWhenUsed/>
+    <w:rsid w:val="008E0CAB"/>
+    <w:pPr>
+      <w:spacing w:after="0" w:line="240" w:lineRule="auto"/>
+    </w:pPr>
+    <w:rPr>
+      <w:rFonts w:ascii="Tahoma" w:hAnsi="Tahoma" w:cs="Tahoma"/>
+      <w:sz w:val="16"/>
+      <w:szCs w:val="16"/>
+    </w:rPr>
+  </w:style>
+  <w:style w:type="character" w:customStyle="1" w:styleId="a6">
+    <w:name w:val="Текст выноски Знак"/>
+    <w:basedOn w:val="a0"/>
+    <w:link w:val="a5"/>
+    <w:uiPriority w:val="99"/>
+    <w:semiHidden/>
+    <w:rsid w:val="008E0CAB"/>
+    <w:rPr>
+      <w:rFonts w:ascii="Tahoma" w:hAnsi="Tahoma" w:cs="Tahoma"/>
+      <w:sz w:val="16"/>
+      <w:szCs w:val="16"/>
+    </w:rPr>
+  </w:style>
 </w:styles>
 </file>
 
@@ -2315,6 +3364,36 @@
     <w:rPr>
       <w:color w:val="0000FF" w:themeColor="hyperlink"/>
       <w:u w:val="single"/>
+    </w:rPr>
+  </w:style>
+  <w:style w:type="paragraph" w:styleId="a5">
+    <w:name w:val="Balloon Text"/>
+    <w:basedOn w:val="a"/>
+    <w:link w:val="a6"/>
+    <w:uiPriority w:val="99"/>
+    <w:semiHidden/>
+    <w:unhideWhenUsed/>
+    <w:rsid w:val="008E0CAB"/>
+    <w:pPr>
+      <w:spacing w:after="0" w:line="240" w:lineRule="auto"/>
+    </w:pPr>
+    <w:rPr>
+      <w:rFonts w:ascii="Tahoma" w:hAnsi="Tahoma" w:cs="Tahoma"/>
+      <w:sz w:val="16"/>
+      <w:szCs w:val="16"/>
+    </w:rPr>
+  </w:style>
+  <w:style w:type="character" w:customStyle="1" w:styleId="a6">
+    <w:name w:val="Текст выноски Знак"/>
+    <w:basedOn w:val="a0"/>
+    <w:link w:val="a5"/>
+    <w:uiPriority w:val="99"/>
+    <w:semiHidden/>
+    <w:rsid w:val="008E0CAB"/>
+    <w:rPr>
+      <w:rFonts w:ascii="Tahoma" w:hAnsi="Tahoma" w:cs="Tahoma"/>
+      <w:sz w:val="16"/>
+      <w:szCs w:val="16"/>
     </w:rPr>
   </w:style>
 </w:styles>

</xml_diff>